<commit_message>
update to system modelling report
</commit_message>
<xml_diff>
--- a/system modelling report group 26.docx
+++ b/system modelling report group 26.docx
@@ -5814,6 +5814,7 @@
       <w:pPr>
         <w:pStyle w:val="4"/>
         <w:numPr>
+          <w:ilvl w:val="0"/>
           <w:numId w:val="0"/>
         </w:numPr>
         <w:bidi w:val="0"/>
@@ -10092,12 +10093,13 @@
           <w:rFonts w:hint="default" w:ascii="Times New Roman" w:hAnsi="Times New Roman" w:cs="Times New Roman"/>
           <w:sz w:val="24"/>
           <w:szCs w:val="24"/>
+          <w:lang w:val="en-US"/>
         </w:rPr>
         <w:drawing>
-          <wp:inline distT="0" distB="0" distL="0" distR="0">
-            <wp:extent cx="5742305" cy="2668905"/>
-            <wp:effectExtent l="0" t="0" r="10795" b="17145"/>
-            <wp:docPr id="752379982" name="Image 2"/>
+          <wp:inline distT="0" distB="0" distL="114300" distR="114300">
+            <wp:extent cx="5269865" cy="3232785"/>
+            <wp:effectExtent l="0" t="0" r="6985" b="5715"/>
+            <wp:docPr id="13" name="Picture 13" descr="sequence d"/>
             <wp:cNvGraphicFramePr>
               <a:graphicFrameLocks xmlns:a="http://schemas.openxmlformats.org/drawingml/2006/main" noChangeAspect="1"/>
             </wp:cNvGraphicFramePr>
@@ -10105,19 +10107,13 @@
               <a:graphicData uri="http://schemas.openxmlformats.org/drawingml/2006/picture">
                 <pic:pic xmlns:pic="http://schemas.openxmlformats.org/drawingml/2006/picture">
                   <pic:nvPicPr>
-                    <pic:cNvPr id="752379982" name="Image 2"/>
+                    <pic:cNvPr id="13" name="Picture 13" descr="sequence d"/>
                     <pic:cNvPicPr>
                       <a:picLocks noChangeAspect="1"/>
                     </pic:cNvPicPr>
                   </pic:nvPicPr>
                   <pic:blipFill>
-                    <a:blip r:embed="rId7" cstate="print">
-                      <a:extLst>
-                        <a:ext uri="{28A0092B-C50C-407E-A947-70E740481C1C}">
-                          <a14:useLocalDpi xmlns:a14="http://schemas.microsoft.com/office/drawing/2010/main" val="0"/>
-                        </a:ext>
-                      </a:extLst>
-                    </a:blip>
+                    <a:blip r:embed="rId7"/>
                     <a:stretch>
                       <a:fillRect/>
                     </a:stretch>
@@ -10125,7 +10121,7 @@
                   <pic:spPr>
                     <a:xfrm>
                       <a:off x="0" y="0"/>
-                      <a:ext cx="5742305" cy="2668905"/>
+                      <a:ext cx="5269865" cy="3232785"/>
                     </a:xfrm>
                     <a:prstGeom prst="rect">
                       <a:avLst/>
@@ -10137,6 +10133,8 @@
           </wp:inline>
         </w:drawing>
       </w:r>
+      <w:bookmarkStart w:id="22" w:name="_GoBack"/>
+      <w:bookmarkEnd w:id="22"/>
     </w:p>
     <w:p>
       <w:pPr>
@@ -14051,8 +14049,6 @@
         </w:rPr>
         <w:t>Conclusion</w:t>
       </w:r>
-      <w:bookmarkStart w:id="22" w:name="_GoBack"/>
-      <w:bookmarkEnd w:id="22"/>
     </w:p>
     <w:p>
       <w:pPr>

</xml_diff>